<commit_message>
upadted files are here
</commit_message>
<xml_diff>
--- a/Project Synopsis.docx
+++ b/Project Synopsis.docx
@@ -293,7 +293,7 @@
           <w:sz w:val="24"/>
           <w:szCs w:val="24"/>
         </w:rPr>
-        <w:t xml:space="preserve">The project aims to implement key cybersecurity principles to create a secure and resilient network environment. This includes deploying a firewall to monitor, filter, and control incoming and outgoing network traffic based on predefined security rules. The firewall will act as the first line of </w:t>
+        <w:t xml:space="preserve">The project aims to implement key cybersecurity principles to create a secure and resilient network environment. The focus will be on deploying a custom firewall to monitor, filter, and control incoming and outgoing network traffic based on predefined security rules. This firewall will act as the first line of </w:t>
       </w:r>
       <w:r>
         <w:rPr>
@@ -309,7 +309,7 @@
           <w:sz w:val="24"/>
           <w:szCs w:val="24"/>
         </w:rPr>
-        <w:t>, blocking unauthorized access while allowing legitimate communications. Additionally, the project will utilize proxy and reverse proxy servers to manage and secure data flow between clients and servers. The proxy server will act as an intermediary, protecting the identity and structure of the internal network, while the reverse proxy server will handle incoming requests, distributing them to the appropriate servers and enhancing load balancing and security.</w:t>
+        <w:t>, blocking unauthorized access while allowing legitimate communications.</w:t>
       </w:r>
     </w:p>
     <w:p>
@@ -321,6 +321,14 @@
           <w:szCs w:val="24"/>
         </w:rPr>
       </w:pPr>
+      <w:r>
+        <w:rPr>
+          <w:rFonts w:ascii="Times New Roman" w:hAnsi="Times New Roman" w:cs="Times New Roman"/>
+          <w:sz w:val="24"/>
+          <w:szCs w:val="24"/>
+        </w:rPr>
+        <w:t>Additionally, the project will utilize proxy and reverse proxy servers to manage and secure data flow between clients and servers. The proxy server will serve as an intermediary, protecting the identity and structure of the internal network, while the reverse proxy server will handle incoming requests, distributing them to the appropriate servers and enhancing load balancing and security.</w:t>
+      </w:r>
     </w:p>
     <w:p>
       <w:pPr>
@@ -337,7 +345,7 @@
           <w:sz w:val="24"/>
           <w:szCs w:val="24"/>
         </w:rPr>
-        <w:t>Furthermore, the project will integrate advanced Intrusion Detection Systems (IDS) and Intrusion Prevention Systems (IPS) to provide real-time monitoring and response to potential security threats. The IDS will continuously monitor network traffic for signs of suspicious activities, such as unusual data patterns or unauthorized access attempts, and generate alerts for further investigation. On the other hand, the IPS will take proactive measures to block or mitigate identified threats, ensuring that malicious activities are stopped before they can cause harm.</w:t>
+        <w:t>Furthermore, the project will integrate Intrusion Detection Systems (IDS) and Intrusion Prevention Systems (IPS) using Suricata. Suricata will continuously monitor network traffic for signs of suspicious activities, such as unusual data patterns or unauthorized access attempts, and generate alerts for further investigation. The IPS capabilities of Suricata will take proactive measures to block or mitigate identified threats, ensuring that malicious activities are stopped before they can cause harm.</w:t>
       </w:r>
     </w:p>
     <w:p>
@@ -349,32 +357,13 @@
           <w:szCs w:val="24"/>
         </w:rPr>
       </w:pPr>
-    </w:p>
-    <w:p>
-      <w:pPr>
-        <w:jc w:val="both"/>
-        <w:rPr>
-          <w:rFonts w:ascii="Times New Roman" w:hAnsi="Times New Roman" w:cs="Times New Roman"/>
-          <w:sz w:val="24"/>
-          <w:szCs w:val="24"/>
-        </w:rPr>
-      </w:pPr>
-      <w:r>
-        <w:rPr>
-          <w:rFonts w:ascii="Times New Roman" w:hAnsi="Times New Roman" w:cs="Times New Roman"/>
-          <w:sz w:val="24"/>
-          <w:szCs w:val="24"/>
-        </w:rPr>
-        <w:t xml:space="preserve">The primary goal of this project is to ensure the integrity, confidentiality, and availability of data within the network by providing robust protection against a wide range of cyber threats. This involves implementing comprehensive security measures that work together to detect, prevent, and respond to attacks. By combining firewalls, proxy servers, and IDS/IPS systems, the project aims to create a multi-layered security architecture that can effectively safeguard the network from both internal and external threats. This comprehensive approach will not only </w:t>
-      </w:r>
-      <w:r>
-        <w:rPr>
-          <w:rFonts w:ascii="Times New Roman" w:hAnsi="Times New Roman" w:cs="Times New Roman"/>
-          <w:sz w:val="24"/>
-          <w:szCs w:val="24"/>
-        </w:rPr>
-        <w:lastRenderedPageBreak/>
-        <w:t>protect sensitive information but also help in understanding and mitigating network vulnerabilities, making it an important contribution to the field of network security and a valuable learning experience in applying cybersecurity concepts in a real-world scenario.</w:t>
+      <w:r>
+        <w:rPr>
+          <w:rFonts w:ascii="Times New Roman" w:hAnsi="Times New Roman" w:cs="Times New Roman"/>
+          <w:sz w:val="24"/>
+          <w:szCs w:val="24"/>
+        </w:rPr>
+        <w:t>The primary goal of this project is to ensure the integrity, confidentiality, and availability of data within the network by providing robust protection against a wide range of cyber threats. By combining a custom firewall, proxy servers, and Suricata IDS/IPS, the project aims to create a multi-layered security architecture that can effectively safeguard the network from both internal and external threats.</w:t>
       </w:r>
     </w:p>
     <w:sectPr>
@@ -791,7 +780,6 @@
   <w:style w:type="character" w:default="1" w:styleId="DefaultParagraphFont">
     <w:name w:val="Default Paragraph Font"/>
     <w:uiPriority w:val="1"/>
-    <w:semiHidden/>
     <w:unhideWhenUsed/>
   </w:style>
   <w:style w:type="table" w:default="1" w:styleId="TableNormal">

</xml_diff>